<commit_message>
add Spark ETL to ELK
</commit_message>
<xml_diff>
--- a/spark-climateanalysis/doc/Overview of Platforms and Skills used in Solution.docx
+++ b/spark-climateanalysis/doc/Overview of Platforms and Skills used in Solution.docx
@@ -183,6 +183,7 @@
         <w:pStyle w:val="ListParagraph"/>
         <w:rPr>
           <w:rFonts w:ascii="Arial" w:hAnsi="Arial" w:cs="Arial"/>
+          <w:color w:val="FF0000"/>
           <w:sz w:val="20"/>
           <w:szCs w:val="20"/>
         </w:rPr>
@@ -251,16 +252,15 @@
         </w:rPr>
         <w:t>Spark Core/Spark SQL</w:t>
       </w:r>
-    </w:p>
-    <w:p>
-      <w:pPr>
-        <w:pStyle w:val="ListParagraph"/>
-        <w:rPr>
-          <w:rFonts w:ascii="Arial" w:hAnsi="Arial" w:cs="Arial"/>
-          <w:sz w:val="20"/>
-          <w:szCs w:val="20"/>
-        </w:rPr>
-      </w:pPr>
+      <w:r>
+        <w:rPr>
+          <w:rFonts w:ascii="Arial" w:hAnsi="Arial" w:cs="Arial"/>
+          <w:color w:val="FF0000"/>
+          <w:sz w:val="20"/>
+          <w:szCs w:val="20"/>
+        </w:rPr>
+        <w:t>/Spark Streaming</w:t>
+      </w:r>
     </w:p>
     <w:p>
       <w:pPr>
@@ -475,16 +475,6 @@
     <w:p>
       <w:pPr>
         <w:pStyle w:val="ListParagraph"/>
-        <w:rPr>
-          <w:rFonts w:ascii="Arial" w:hAnsi="Arial" w:cs="Arial"/>
-          <w:sz w:val="20"/>
-          <w:szCs w:val="20"/>
-        </w:rPr>
-      </w:pPr>
-    </w:p>
-    <w:p>
-      <w:pPr>
-        <w:pStyle w:val="ListParagraph"/>
         <w:numPr>
           <w:ilvl w:val="0"/>
           <w:numId w:val="2"/>
@@ -621,16 +611,6 @@
     <w:p>
       <w:pPr>
         <w:pStyle w:val="ListParagraph"/>
-        <w:rPr>
-          <w:rFonts w:ascii="Arial" w:hAnsi="Arial" w:cs="Arial"/>
-          <w:sz w:val="20"/>
-          <w:szCs w:val="20"/>
-        </w:rPr>
-      </w:pPr>
-    </w:p>
-    <w:p>
-      <w:pPr>
-        <w:pStyle w:val="ListParagraph"/>
         <w:numPr>
           <w:ilvl w:val="0"/>
           <w:numId w:val="2"/>
@@ -707,6 +687,8 @@
           <w:szCs w:val="20"/>
         </w:rPr>
       </w:pPr>
+      <w:bookmarkStart w:id="0" w:name="_GoBack"/>
+      <w:bookmarkEnd w:id="0"/>
       <w:r>
         <w:rPr>
           <w:rFonts w:ascii="Arial" w:hAnsi="Arial" w:cs="Arial"/>
@@ -815,16 +797,6 @@
         <w:t>GoogleAPIS</w:t>
       </w:r>
       <w:proofErr w:type="spellEnd"/>
-    </w:p>
-    <w:p>
-      <w:pPr>
-        <w:pStyle w:val="ListParagraph"/>
-        <w:rPr>
-          <w:rFonts w:ascii="Arial" w:hAnsi="Arial" w:cs="Arial"/>
-          <w:sz w:val="20"/>
-          <w:szCs w:val="20"/>
-        </w:rPr>
-      </w:pPr>
     </w:p>
     <w:p>
       <w:pPr>
@@ -963,16 +935,6 @@
     <w:p>
       <w:pPr>
         <w:pStyle w:val="ListParagraph"/>
-        <w:rPr>
-          <w:rFonts w:ascii="Arial" w:hAnsi="Arial" w:cs="Arial"/>
-          <w:sz w:val="20"/>
-          <w:szCs w:val="20"/>
-        </w:rPr>
-      </w:pPr>
-    </w:p>
-    <w:p>
-      <w:pPr>
-        <w:pStyle w:val="ListParagraph"/>
         <w:numPr>
           <w:ilvl w:val="0"/>
           <w:numId w:val="2"/>
@@ -990,6 +952,15 @@
           <w:sz w:val="20"/>
           <w:szCs w:val="20"/>
         </w:rPr>
+        <w:t>Visualization/</w:t>
+      </w:r>
+      <w:r>
+        <w:rPr>
+          <w:rFonts w:ascii="Arial" w:hAnsi="Arial" w:cs="Arial"/>
+          <w:b/>
+          <w:sz w:val="20"/>
+          <w:szCs w:val="20"/>
+        </w:rPr>
         <w:t>Charting:</w:t>
       </w:r>
       <w:r>
@@ -1003,30 +974,21 @@
       <w:r>
         <w:rPr>
           <w:rFonts w:ascii="Arial" w:hAnsi="Arial" w:cs="Arial"/>
-          <w:sz w:val="20"/>
-          <w:szCs w:val="20"/>
-        </w:rPr>
-        <w:tab/>
-      </w:r>
-      <w:r>
-        <w:rPr>
-          <w:rFonts w:ascii="Arial" w:hAnsi="Arial" w:cs="Arial"/>
-          <w:sz w:val="20"/>
-          <w:szCs w:val="20"/>
-        </w:rPr>
-        <w:tab/>
-      </w:r>
-      <w:proofErr w:type="spellStart"/>
-      <w:r>
-        <w:rPr>
-          <w:rFonts w:ascii="Arial" w:hAnsi="Arial" w:cs="Arial"/>
           <w:color w:val="FF0000"/>
           <w:sz w:val="20"/>
           <w:szCs w:val="20"/>
         </w:rPr>
         <w:t>DataMap</w:t>
       </w:r>
-      <w:proofErr w:type="spellEnd"/>
+      <w:r>
+        <w:rPr>
+          <w:rFonts w:ascii="Arial" w:hAnsi="Arial" w:cs="Arial"/>
+          <w:color w:val="FF0000"/>
+          <w:sz w:val="20"/>
+          <w:szCs w:val="20"/>
+        </w:rPr>
+        <w:t>/Kibana</w:t>
+      </w:r>
     </w:p>
     <w:p>
       <w:pPr>
@@ -1058,60 +1020,50 @@
           <w:sz w:val="20"/>
           <w:szCs w:val="20"/>
         </w:rPr>
-        <w:t>Web Framework:</w:t>
-      </w:r>
-      <w:r>
-        <w:rPr>
-          <w:rFonts w:ascii="Arial" w:hAnsi="Arial" w:cs="Arial"/>
-          <w:sz w:val="20"/>
-          <w:szCs w:val="20"/>
-        </w:rPr>
-        <w:tab/>
-      </w:r>
-      <w:r>
-        <w:rPr>
-          <w:rFonts w:ascii="Arial" w:hAnsi="Arial" w:cs="Arial"/>
-          <w:sz w:val="20"/>
-          <w:szCs w:val="20"/>
-        </w:rPr>
-        <w:tab/>
-      </w:r>
-      <w:r>
-        <w:rPr>
-          <w:rFonts w:ascii="Arial" w:hAnsi="Arial" w:cs="Arial"/>
-          <w:color w:val="FF0000"/>
-          <w:sz w:val="20"/>
-          <w:szCs w:val="20"/>
-        </w:rPr>
-        <w:t>Spring Boot/Spring MVC/Tomcat/Spring REST</w:t>
-      </w:r>
-    </w:p>
-    <w:p>
-      <w:pPr>
-        <w:pStyle w:val="ListParagraph"/>
-        <w:rPr>
-          <w:rFonts w:ascii="Arial" w:hAnsi="Arial" w:cs="Arial"/>
-          <w:sz w:val="20"/>
-          <w:szCs w:val="20"/>
-        </w:rPr>
-      </w:pPr>
-    </w:p>
-    <w:p>
-      <w:pPr>
-        <w:pStyle w:val="ListParagraph"/>
-        <w:rPr>
-          <w:rFonts w:ascii="Arial" w:hAnsi="Arial" w:cs="Arial"/>
-          <w:sz w:val="20"/>
-          <w:szCs w:val="20"/>
-        </w:rPr>
-      </w:pPr>
-    </w:p>
-    <w:p>
-      <w:pPr>
-        <w:pStyle w:val="ListParagraph"/>
+        <w:t>Search Engine</w:t>
+      </w:r>
+      <w:r>
         <w:rPr>
           <w:rFonts w:ascii="Arial" w:hAnsi="Arial" w:cs="Arial"/>
           <w:b/>
+          <w:sz w:val="20"/>
+          <w:szCs w:val="20"/>
+        </w:rPr>
+        <w:t>:</w:t>
+      </w:r>
+      <w:r>
+        <w:rPr>
+          <w:rFonts w:ascii="Arial" w:hAnsi="Arial" w:cs="Arial"/>
+          <w:sz w:val="20"/>
+          <w:szCs w:val="20"/>
+        </w:rPr>
+        <w:tab/>
+      </w:r>
+      <w:r>
+        <w:rPr>
+          <w:rFonts w:ascii="Arial" w:hAnsi="Arial" w:cs="Arial"/>
+          <w:sz w:val="20"/>
+          <w:szCs w:val="20"/>
+        </w:rPr>
+        <w:tab/>
+      </w:r>
+      <w:proofErr w:type="spellStart"/>
+      <w:r>
+        <w:rPr>
+          <w:rFonts w:ascii="Arial" w:hAnsi="Arial" w:cs="Arial"/>
+          <w:color w:val="FF0000"/>
+          <w:sz w:val="20"/>
+          <w:szCs w:val="20"/>
+        </w:rPr>
+        <w:t>ElasticSearch</w:t>
+      </w:r>
+      <w:proofErr w:type="spellEnd"/>
+    </w:p>
+    <w:p>
+      <w:pPr>
+        <w:pStyle w:val="ListParagraph"/>
+        <w:rPr>
+          <w:rFonts w:ascii="Arial" w:hAnsi="Arial" w:cs="Arial"/>
           <w:sz w:val="20"/>
           <w:szCs w:val="20"/>
         </w:rPr>
@@ -1137,6 +1089,65 @@
           <w:sz w:val="20"/>
           <w:szCs w:val="20"/>
         </w:rPr>
+        <w:t>Web Framework:</w:t>
+      </w:r>
+      <w:r>
+        <w:rPr>
+          <w:rFonts w:ascii="Arial" w:hAnsi="Arial" w:cs="Arial"/>
+          <w:sz w:val="20"/>
+          <w:szCs w:val="20"/>
+        </w:rPr>
+        <w:tab/>
+      </w:r>
+      <w:r>
+        <w:rPr>
+          <w:rFonts w:ascii="Arial" w:hAnsi="Arial" w:cs="Arial"/>
+          <w:sz w:val="20"/>
+          <w:szCs w:val="20"/>
+        </w:rPr>
+        <w:tab/>
+      </w:r>
+      <w:r>
+        <w:rPr>
+          <w:rFonts w:ascii="Arial" w:hAnsi="Arial" w:cs="Arial"/>
+          <w:color w:val="FF0000"/>
+          <w:sz w:val="20"/>
+          <w:szCs w:val="20"/>
+        </w:rPr>
+        <w:t>Spring Boot/Spring MVC/Tomcat/Spring REST</w:t>
+      </w:r>
+    </w:p>
+    <w:p>
+      <w:pPr>
+        <w:pStyle w:val="ListParagraph"/>
+        <w:rPr>
+          <w:rFonts w:ascii="Arial" w:hAnsi="Arial" w:cs="Arial"/>
+          <w:b/>
+          <w:sz w:val="20"/>
+          <w:szCs w:val="20"/>
+        </w:rPr>
+      </w:pPr>
+    </w:p>
+    <w:p>
+      <w:pPr>
+        <w:pStyle w:val="ListParagraph"/>
+        <w:numPr>
+          <w:ilvl w:val="0"/>
+          <w:numId w:val="2"/>
+        </w:numPr>
+        <w:rPr>
+          <w:rFonts w:ascii="Arial" w:hAnsi="Arial" w:cs="Arial"/>
+          <w:sz w:val="20"/>
+          <w:szCs w:val="20"/>
+        </w:rPr>
+      </w:pPr>
+      <w:r>
+        <w:rPr>
+          <w:rFonts w:ascii="Arial" w:hAnsi="Arial" w:cs="Arial"/>
+          <w:b/>
+          <w:sz w:val="20"/>
+          <w:szCs w:val="20"/>
+        </w:rPr>
         <w:t>IDE</w:t>
       </w:r>
       <w:r>
@@ -1218,8 +1229,6 @@
           <w:szCs w:val="20"/>
         </w:rPr>
       </w:pPr>
-      <w:bookmarkStart w:id="0" w:name="_GoBack"/>
-      <w:bookmarkEnd w:id="0"/>
     </w:p>
     <w:p/>
     <w:sectPr>
@@ -1255,7 +1264,7 @@
         <v:path o:extrusionok="f" gradientshapeok="t" o:connecttype="rect"/>
         <o:lock v:ext="edit" aspectratio="t"/>
       </v:shapetype>
-      <v:shape id="_x0000_i1037" type="#_x0000_t75" style="width:11.25pt;height:11.25pt" o:bullet="t">
+      <v:shape id="_x0000_i1027" type="#_x0000_t75" style="width:11.25pt;height:11.25pt" o:bullet="t">
         <v:imagedata r:id="rId1" o:title="mso2C35"/>
       </v:shape>
     </w:pict>
@@ -1619,6 +1628,7 @@
     <w:lsdException w:name="HTML Sample" w:semiHidden="1" w:unhideWhenUsed="1"/>
     <w:lsdException w:name="HTML Typewriter" w:semiHidden="1" w:unhideWhenUsed="1"/>
     <w:lsdException w:name="HTML Variable" w:semiHidden="1" w:unhideWhenUsed="1"/>
+    <w:lsdException w:name="Normal Table" w:semiHidden="1" w:unhideWhenUsed="1"/>
     <w:lsdException w:name="annotation subject" w:semiHidden="1" w:unhideWhenUsed="1"/>
     <w:lsdException w:name="No List" w:semiHidden="1" w:unhideWhenUsed="1"/>
     <w:lsdException w:name="Outline List 1" w:semiHidden="1" w:unhideWhenUsed="1"/>
@@ -1665,8 +1675,10 @@
     <w:lsdException w:name="Table Subtle 2" w:semiHidden="1" w:unhideWhenUsed="1"/>
     <w:lsdException w:name="Table Web 1" w:semiHidden="1" w:unhideWhenUsed="1"/>
     <w:lsdException w:name="Table Web 2" w:semiHidden="1" w:unhideWhenUsed="1"/>
+    <w:lsdException w:name="Table Web 3" w:semiHidden="1" w:unhideWhenUsed="1"/>
     <w:lsdException w:name="Balloon Text" w:semiHidden="1" w:unhideWhenUsed="1"/>
     <w:lsdException w:name="Table Grid" w:uiPriority="39"/>
+    <w:lsdException w:name="Table Theme" w:semiHidden="1" w:unhideWhenUsed="1"/>
     <w:lsdException w:name="Placeholder Text" w:semiHidden="1"/>
     <w:lsdException w:name="No Spacing" w:uiPriority="1" w:qFormat="1"/>
     <w:lsdException w:name="Light Shading" w:uiPriority="60"/>

</xml_diff>

<commit_message>
add HBase to Spark ETL
</commit_message>
<xml_diff>
--- a/spark-climateanalysis/doc/Overview of Platforms and Skills used in Solution.docx
+++ b/spark-climateanalysis/doc/Overview of Platforms and Skills used in Solution.docx
@@ -461,6 +461,15 @@
         <w:t>Redis</w:t>
       </w:r>
       <w:proofErr w:type="spellEnd"/>
+      <w:r>
+        <w:rPr>
+          <w:rFonts w:ascii="Arial" w:hAnsi="Arial" w:cs="Arial"/>
+          <w:color w:val="FF0000"/>
+          <w:sz w:val="20"/>
+          <w:szCs w:val="20"/>
+        </w:rPr>
+        <w:t>/HBase</w:t>
+      </w:r>
     </w:p>
     <w:p>
       <w:pPr>
@@ -687,116 +696,125 @@
           <w:szCs w:val="20"/>
         </w:rPr>
       </w:pPr>
+      <w:r>
+        <w:rPr>
+          <w:rFonts w:ascii="Arial" w:hAnsi="Arial" w:cs="Arial"/>
+          <w:b/>
+          <w:sz w:val="20"/>
+          <w:szCs w:val="20"/>
+        </w:rPr>
+        <w:t>Data Access:</w:t>
+      </w:r>
+      <w:r>
+        <w:rPr>
+          <w:rFonts w:ascii="Arial" w:hAnsi="Arial" w:cs="Arial"/>
+          <w:sz w:val="20"/>
+          <w:szCs w:val="20"/>
+        </w:rPr>
+        <w:tab/>
+      </w:r>
+      <w:r>
+        <w:rPr>
+          <w:rFonts w:ascii="Arial" w:hAnsi="Arial" w:cs="Arial"/>
+          <w:sz w:val="20"/>
+          <w:szCs w:val="20"/>
+        </w:rPr>
+        <w:tab/>
+      </w:r>
+      <w:r>
+        <w:rPr>
+          <w:rFonts w:ascii="Arial" w:hAnsi="Arial" w:cs="Arial"/>
+          <w:sz w:val="20"/>
+          <w:szCs w:val="20"/>
+        </w:rPr>
+        <w:tab/>
+      </w:r>
+      <w:r>
+        <w:rPr>
+          <w:rFonts w:ascii="Arial" w:hAnsi="Arial" w:cs="Arial"/>
+          <w:color w:val="FF0000"/>
+          <w:sz w:val="20"/>
+          <w:szCs w:val="20"/>
+        </w:rPr>
+        <w:t xml:space="preserve">JDBC/Spark Thrift Server/Hive Thrift Server/REST </w:t>
+      </w:r>
+      <w:r>
+        <w:rPr>
+          <w:rFonts w:ascii="Arial" w:hAnsi="Arial" w:cs="Arial"/>
+          <w:color w:val="FF0000"/>
+          <w:sz w:val="20"/>
+          <w:szCs w:val="20"/>
+        </w:rPr>
+        <w:tab/>
+      </w:r>
+      <w:r>
+        <w:rPr>
+          <w:rFonts w:ascii="Arial" w:hAnsi="Arial" w:cs="Arial"/>
+          <w:color w:val="FF0000"/>
+          <w:sz w:val="20"/>
+          <w:szCs w:val="20"/>
+        </w:rPr>
+        <w:tab/>
+      </w:r>
+      <w:r>
+        <w:rPr>
+          <w:rFonts w:ascii="Arial" w:hAnsi="Arial" w:cs="Arial"/>
+          <w:color w:val="FF0000"/>
+          <w:sz w:val="20"/>
+          <w:szCs w:val="20"/>
+        </w:rPr>
+        <w:tab/>
+      </w:r>
+      <w:r>
+        <w:rPr>
+          <w:rFonts w:ascii="Arial" w:hAnsi="Arial" w:cs="Arial"/>
+          <w:color w:val="FF0000"/>
+          <w:sz w:val="20"/>
+          <w:szCs w:val="20"/>
+        </w:rPr>
+        <w:tab/>
+      </w:r>
+      <w:r>
+        <w:rPr>
+          <w:rFonts w:ascii="Arial" w:hAnsi="Arial" w:cs="Arial"/>
+          <w:color w:val="FF0000"/>
+          <w:sz w:val="20"/>
+          <w:szCs w:val="20"/>
+        </w:rPr>
+        <w:tab/>
+      </w:r>
+      <w:r>
+        <w:rPr>
+          <w:rFonts w:ascii="Arial" w:hAnsi="Arial" w:cs="Arial"/>
+          <w:color w:val="FF0000"/>
+          <w:sz w:val="20"/>
+          <w:szCs w:val="20"/>
+        </w:rPr>
+        <w:tab/>
+        <w:t>API/</w:t>
+      </w:r>
+      <w:proofErr w:type="spellStart"/>
+      <w:r>
+        <w:rPr>
+          <w:rFonts w:ascii="Arial" w:hAnsi="Arial" w:cs="Arial"/>
+          <w:color w:val="FF0000"/>
+          <w:sz w:val="20"/>
+          <w:szCs w:val="20"/>
+        </w:rPr>
+        <w:t>GoogleAPIS</w:t>
+      </w:r>
+      <w:proofErr w:type="spellEnd"/>
+      <w:r>
+        <w:rPr>
+          <w:rFonts w:ascii="Arial" w:hAnsi="Arial" w:cs="Arial"/>
+          <w:color w:val="FF0000"/>
+          <w:sz w:val="20"/>
+          <w:szCs w:val="20"/>
+        </w:rPr>
+        <w:t>/Phoenix</w:t>
+      </w:r>
       <w:bookmarkStart w:id="0" w:name="_GoBack"/>
       <w:bookmarkEnd w:id="0"/>
-      <w:r>
-        <w:rPr>
-          <w:rFonts w:ascii="Arial" w:hAnsi="Arial" w:cs="Arial"/>
-          <w:b/>
-          <w:sz w:val="20"/>
-          <w:szCs w:val="20"/>
-        </w:rPr>
-        <w:t>Data Access:</w:t>
-      </w:r>
-      <w:r>
-        <w:rPr>
-          <w:rFonts w:ascii="Arial" w:hAnsi="Arial" w:cs="Arial"/>
-          <w:sz w:val="20"/>
-          <w:szCs w:val="20"/>
-        </w:rPr>
-        <w:tab/>
-      </w:r>
-      <w:r>
-        <w:rPr>
-          <w:rFonts w:ascii="Arial" w:hAnsi="Arial" w:cs="Arial"/>
-          <w:sz w:val="20"/>
-          <w:szCs w:val="20"/>
-        </w:rPr>
-        <w:tab/>
-      </w:r>
-      <w:r>
-        <w:rPr>
-          <w:rFonts w:ascii="Arial" w:hAnsi="Arial" w:cs="Arial"/>
-          <w:sz w:val="20"/>
-          <w:szCs w:val="20"/>
-        </w:rPr>
-        <w:tab/>
-      </w:r>
-      <w:r>
-        <w:rPr>
-          <w:rFonts w:ascii="Arial" w:hAnsi="Arial" w:cs="Arial"/>
-          <w:color w:val="FF0000"/>
-          <w:sz w:val="20"/>
-          <w:szCs w:val="20"/>
-        </w:rPr>
-        <w:t xml:space="preserve">JDBC/Spark Thrift Server/Hive Thrift Server/REST </w:t>
-      </w:r>
-      <w:r>
-        <w:rPr>
-          <w:rFonts w:ascii="Arial" w:hAnsi="Arial" w:cs="Arial"/>
-          <w:color w:val="FF0000"/>
-          <w:sz w:val="20"/>
-          <w:szCs w:val="20"/>
-        </w:rPr>
-        <w:tab/>
-      </w:r>
-      <w:r>
-        <w:rPr>
-          <w:rFonts w:ascii="Arial" w:hAnsi="Arial" w:cs="Arial"/>
-          <w:color w:val="FF0000"/>
-          <w:sz w:val="20"/>
-          <w:szCs w:val="20"/>
-        </w:rPr>
-        <w:tab/>
-      </w:r>
-      <w:r>
-        <w:rPr>
-          <w:rFonts w:ascii="Arial" w:hAnsi="Arial" w:cs="Arial"/>
-          <w:color w:val="FF0000"/>
-          <w:sz w:val="20"/>
-          <w:szCs w:val="20"/>
-        </w:rPr>
-        <w:tab/>
-      </w:r>
-      <w:r>
-        <w:rPr>
-          <w:rFonts w:ascii="Arial" w:hAnsi="Arial" w:cs="Arial"/>
-          <w:color w:val="FF0000"/>
-          <w:sz w:val="20"/>
-          <w:szCs w:val="20"/>
-        </w:rPr>
-        <w:tab/>
-      </w:r>
-      <w:r>
-        <w:rPr>
-          <w:rFonts w:ascii="Arial" w:hAnsi="Arial" w:cs="Arial"/>
-          <w:color w:val="FF0000"/>
-          <w:sz w:val="20"/>
-          <w:szCs w:val="20"/>
-        </w:rPr>
-        <w:tab/>
-      </w:r>
-      <w:r>
-        <w:rPr>
-          <w:rFonts w:ascii="Arial" w:hAnsi="Arial" w:cs="Arial"/>
-          <w:color w:val="FF0000"/>
-          <w:sz w:val="20"/>
-          <w:szCs w:val="20"/>
-        </w:rPr>
-        <w:tab/>
-        <w:t>API/</w:t>
-      </w:r>
-      <w:proofErr w:type="spellStart"/>
-      <w:r>
-        <w:rPr>
-          <w:rFonts w:ascii="Arial" w:hAnsi="Arial" w:cs="Arial"/>
-          <w:color w:val="FF0000"/>
-          <w:sz w:val="20"/>
-          <w:szCs w:val="20"/>
-        </w:rPr>
-        <w:t>GoogleAPIS</w:t>
-      </w:r>
-      <w:proofErr w:type="spellEnd"/>
     </w:p>
     <w:p>
       <w:pPr>

</xml_diff>

<commit_message>
add machine learning solution
</commit_message>
<xml_diff>
--- a/spark-climateanalysis/doc/Overview of Platforms and Skills used in Solution.docx
+++ b/spark-climateanalysis/doc/Overview of Platforms and Skills used in Solution.docx
@@ -28,15 +28,8 @@
           <w:szCs w:val="20"/>
         </w:rPr>
       </w:pPr>
-    </w:p>
-    <w:p>
-      <w:pPr>
-        <w:rPr>
-          <w:rFonts w:ascii="Arial" w:hAnsi="Arial" w:cs="Arial"/>
-          <w:sz w:val="20"/>
-          <w:szCs w:val="20"/>
-        </w:rPr>
-      </w:pPr>
+      <w:bookmarkStart w:id="0" w:name="_GoBack"/>
+      <w:bookmarkEnd w:id="0"/>
     </w:p>
     <w:p>
       <w:pPr>
@@ -477,8 +470,20 @@
           <w:sz w:val="20"/>
           <w:szCs w:val="20"/>
         </w:rPr>
-        <w:t>HDFS/MySQL/Cassandra/Redis</w:t>
-      </w:r>
+        <w:t>HDFS/MySQL/Cassandra/</w:t>
+      </w:r>
+      <w:proofErr w:type="spellStart"/>
+      <w:r>
+        <w:rPr>
+          <w:rFonts w:ascii="Arial" w:hAnsi="Arial" w:cs="Arial"/>
+          <w:b/>
+          <w:color w:val="C00000"/>
+          <w:sz w:val="20"/>
+          <w:szCs w:val="20"/>
+        </w:rPr>
+        <w:t>Redis</w:t>
+      </w:r>
+      <w:proofErr w:type="spellEnd"/>
       <w:r>
         <w:rPr>
           <w:rFonts w:ascii="Arial" w:hAnsi="Arial" w:cs="Arial"/>
@@ -520,51 +525,41 @@
           <w:sz w:val="20"/>
           <w:szCs w:val="20"/>
         </w:rPr>
-        <w:t>Data Format:</w:t>
-      </w:r>
-      <w:r>
-        <w:rPr>
-          <w:rFonts w:ascii="Arial" w:hAnsi="Arial" w:cs="Arial"/>
-          <w:sz w:val="20"/>
-          <w:szCs w:val="20"/>
-        </w:rPr>
-        <w:tab/>
-      </w:r>
-      <w:r>
-        <w:rPr>
-          <w:rFonts w:ascii="Arial" w:hAnsi="Arial" w:cs="Arial"/>
-          <w:sz w:val="20"/>
-          <w:szCs w:val="20"/>
-        </w:rPr>
-        <w:tab/>
-      </w:r>
-      <w:r>
-        <w:rPr>
-          <w:rFonts w:ascii="Arial" w:hAnsi="Arial" w:cs="Arial"/>
-          <w:sz w:val="20"/>
-          <w:szCs w:val="20"/>
-        </w:rPr>
-        <w:tab/>
-      </w:r>
-      <w:r>
-        <w:rPr>
-          <w:rFonts w:ascii="Arial" w:hAnsi="Arial" w:cs="Arial"/>
-          <w:b/>
-          <w:color w:val="00B050"/>
-          <w:sz w:val="20"/>
-          <w:szCs w:val="20"/>
-        </w:rPr>
-        <w:t>Parquet</w:t>
-      </w:r>
-      <w:r>
-        <w:rPr>
-          <w:rFonts w:ascii="Arial" w:hAnsi="Arial" w:cs="Arial"/>
-          <w:b/>
-          <w:color w:val="00B050"/>
-          <w:sz w:val="20"/>
-          <w:szCs w:val="20"/>
-        </w:rPr>
-        <w:t>/Avro</w:t>
+        <w:t>Machine learning</w:t>
+      </w:r>
+      <w:r>
+        <w:rPr>
+          <w:rFonts w:ascii="Arial" w:hAnsi="Arial" w:cs="Arial"/>
+          <w:sz w:val="20"/>
+          <w:szCs w:val="20"/>
+        </w:rPr>
+        <w:t>:</w:t>
+      </w:r>
+      <w:r>
+        <w:rPr>
+          <w:rFonts w:ascii="Arial" w:hAnsi="Arial" w:cs="Arial"/>
+          <w:sz w:val="20"/>
+          <w:szCs w:val="20"/>
+        </w:rPr>
+        <w:tab/>
+      </w:r>
+      <w:r>
+        <w:rPr>
+          <w:rFonts w:ascii="Arial" w:hAnsi="Arial" w:cs="Arial"/>
+          <w:sz w:val="20"/>
+          <w:szCs w:val="20"/>
+        </w:rPr>
+        <w:tab/>
+      </w:r>
+      <w:r>
+        <w:rPr>
+          <w:rFonts w:ascii="Arial" w:hAnsi="Arial" w:cs="Arial"/>
+          <w:b/>
+          <w:color w:val="833C0B" w:themeColor="accent2" w:themeShade="80"/>
+          <w:sz w:val="20"/>
+          <w:szCs w:val="20"/>
+        </w:rPr>
+        <w:t>Spark ML</w:t>
       </w:r>
     </w:p>
     <w:p>
@@ -597,25 +592,51 @@
           <w:sz w:val="20"/>
           <w:szCs w:val="20"/>
         </w:rPr>
-        <w:t>Scheduler and Workflow:</w:t>
-      </w:r>
-      <w:r>
-        <w:rPr>
-          <w:rFonts w:ascii="Arial" w:hAnsi="Arial" w:cs="Arial"/>
-          <w:sz w:val="20"/>
-          <w:szCs w:val="20"/>
-        </w:rPr>
-        <w:tab/>
-      </w:r>
-      <w:r>
-        <w:rPr>
-          <w:rFonts w:ascii="Arial" w:hAnsi="Arial" w:cs="Arial"/>
-          <w:b/>
-          <w:color w:val="FFC000"/>
-          <w:sz w:val="20"/>
-          <w:szCs w:val="20"/>
-        </w:rPr>
-        <w:t>Oozie/Falcon</w:t>
+        <w:t>Data Format:</w:t>
+      </w:r>
+      <w:r>
+        <w:rPr>
+          <w:rFonts w:ascii="Arial" w:hAnsi="Arial" w:cs="Arial"/>
+          <w:sz w:val="20"/>
+          <w:szCs w:val="20"/>
+        </w:rPr>
+        <w:tab/>
+      </w:r>
+      <w:r>
+        <w:rPr>
+          <w:rFonts w:ascii="Arial" w:hAnsi="Arial" w:cs="Arial"/>
+          <w:sz w:val="20"/>
+          <w:szCs w:val="20"/>
+        </w:rPr>
+        <w:tab/>
+      </w:r>
+      <w:r>
+        <w:rPr>
+          <w:rFonts w:ascii="Arial" w:hAnsi="Arial" w:cs="Arial"/>
+          <w:sz w:val="20"/>
+          <w:szCs w:val="20"/>
+        </w:rPr>
+        <w:tab/>
+      </w:r>
+      <w:r>
+        <w:rPr>
+          <w:rFonts w:ascii="Arial" w:hAnsi="Arial" w:cs="Arial"/>
+          <w:b/>
+          <w:color w:val="00B050"/>
+          <w:sz w:val="20"/>
+          <w:szCs w:val="20"/>
+        </w:rPr>
+        <w:t>Parquet</w:t>
+      </w:r>
+      <w:r>
+        <w:rPr>
+          <w:rFonts w:ascii="Arial" w:hAnsi="Arial" w:cs="Arial"/>
+          <w:b/>
+          <w:color w:val="00B050"/>
+          <w:sz w:val="20"/>
+          <w:szCs w:val="20"/>
+        </w:rPr>
+        <w:t>/Avro</w:t>
       </w:r>
     </w:p>
     <w:p>
@@ -637,53 +658,36 @@
         </w:numPr>
         <w:rPr>
           <w:rFonts w:ascii="Arial" w:hAnsi="Arial" w:cs="Arial"/>
-          <w:color w:val="385623" w:themeColor="accent6" w:themeShade="80"/>
-          <w:sz w:val="20"/>
-          <w:szCs w:val="20"/>
-        </w:rPr>
-      </w:pPr>
-      <w:r>
-        <w:rPr>
-          <w:rFonts w:ascii="Arial" w:hAnsi="Arial" w:cs="Arial"/>
-          <w:b/>
-          <w:sz w:val="20"/>
-          <w:szCs w:val="20"/>
-        </w:rPr>
-        <w:t>Ad-Hoc Query:</w:t>
-      </w:r>
-      <w:r>
-        <w:rPr>
-          <w:rFonts w:ascii="Arial" w:hAnsi="Arial" w:cs="Arial"/>
-          <w:sz w:val="20"/>
-          <w:szCs w:val="20"/>
-        </w:rPr>
-        <w:tab/>
-      </w:r>
-      <w:r>
-        <w:rPr>
-          <w:rFonts w:ascii="Arial" w:hAnsi="Arial" w:cs="Arial"/>
-          <w:sz w:val="20"/>
-          <w:szCs w:val="20"/>
-        </w:rPr>
-        <w:tab/>
-      </w:r>
-      <w:r>
-        <w:rPr>
-          <w:rFonts w:ascii="Arial" w:hAnsi="Arial" w:cs="Arial"/>
-          <w:sz w:val="20"/>
-          <w:szCs w:val="20"/>
-        </w:rPr>
-        <w:tab/>
-      </w:r>
-      <w:r>
-        <w:rPr>
-          <w:rFonts w:ascii="Arial" w:hAnsi="Arial" w:cs="Arial"/>
-          <w:b/>
-          <w:color w:val="385623" w:themeColor="accent6" w:themeShade="80"/>
-          <w:sz w:val="20"/>
-          <w:szCs w:val="20"/>
-        </w:rPr>
-        <w:t>Spark SQL/Hive/Presto</w:t>
+          <w:sz w:val="20"/>
+          <w:szCs w:val="20"/>
+        </w:rPr>
+      </w:pPr>
+      <w:r>
+        <w:rPr>
+          <w:rFonts w:ascii="Arial" w:hAnsi="Arial" w:cs="Arial"/>
+          <w:b/>
+          <w:sz w:val="20"/>
+          <w:szCs w:val="20"/>
+        </w:rPr>
+        <w:t>Scheduler and Workflow:</w:t>
+      </w:r>
+      <w:r>
+        <w:rPr>
+          <w:rFonts w:ascii="Arial" w:hAnsi="Arial" w:cs="Arial"/>
+          <w:sz w:val="20"/>
+          <w:szCs w:val="20"/>
+        </w:rPr>
+        <w:tab/>
+      </w:r>
+      <w:r>
+        <w:rPr>
+          <w:rFonts w:ascii="Arial" w:hAnsi="Arial" w:cs="Arial"/>
+          <w:b/>
+          <w:color w:val="FFC000"/>
+          <w:sz w:val="20"/>
+          <w:szCs w:val="20"/>
+        </w:rPr>
+        <w:t>Oozie/Falcon</w:t>
       </w:r>
     </w:p>
     <w:p>
@@ -705,123 +709,53 @@
         </w:numPr>
         <w:rPr>
           <w:rFonts w:ascii="Arial" w:hAnsi="Arial" w:cs="Arial"/>
-          <w:sz w:val="20"/>
-          <w:szCs w:val="20"/>
-        </w:rPr>
-      </w:pPr>
-      <w:r>
-        <w:rPr>
-          <w:rFonts w:ascii="Arial" w:hAnsi="Arial" w:cs="Arial"/>
-          <w:b/>
-          <w:sz w:val="20"/>
-          <w:szCs w:val="20"/>
-        </w:rPr>
-        <w:t>Data Access:</w:t>
-      </w:r>
-      <w:r>
-        <w:rPr>
-          <w:rFonts w:ascii="Arial" w:hAnsi="Arial" w:cs="Arial"/>
-          <w:sz w:val="20"/>
-          <w:szCs w:val="20"/>
-        </w:rPr>
-        <w:tab/>
-      </w:r>
-      <w:r>
-        <w:rPr>
-          <w:rFonts w:ascii="Arial" w:hAnsi="Arial" w:cs="Arial"/>
-          <w:sz w:val="20"/>
-          <w:szCs w:val="20"/>
-        </w:rPr>
-        <w:tab/>
-      </w:r>
-      <w:r>
-        <w:rPr>
-          <w:rFonts w:ascii="Arial" w:hAnsi="Arial" w:cs="Arial"/>
-          <w:sz w:val="20"/>
-          <w:szCs w:val="20"/>
-        </w:rPr>
-        <w:tab/>
-      </w:r>
-      <w:r>
-        <w:rPr>
-          <w:rFonts w:ascii="Arial" w:hAnsi="Arial" w:cs="Arial"/>
-          <w:b/>
-          <w:color w:val="833C0B" w:themeColor="accent2" w:themeShade="80"/>
-          <w:sz w:val="20"/>
-          <w:szCs w:val="20"/>
-        </w:rPr>
-        <w:t xml:space="preserve">JDBC/Spark Thrift Server/Hive Thrift Server/REST </w:t>
-      </w:r>
-      <w:r>
-        <w:rPr>
-          <w:rFonts w:ascii="Arial" w:hAnsi="Arial" w:cs="Arial"/>
-          <w:b/>
-          <w:color w:val="833C0B" w:themeColor="accent2" w:themeShade="80"/>
-          <w:sz w:val="20"/>
-          <w:szCs w:val="20"/>
-        </w:rPr>
-        <w:tab/>
-      </w:r>
-      <w:r>
-        <w:rPr>
-          <w:rFonts w:ascii="Arial" w:hAnsi="Arial" w:cs="Arial"/>
-          <w:b/>
-          <w:color w:val="833C0B" w:themeColor="accent2" w:themeShade="80"/>
-          <w:sz w:val="20"/>
-          <w:szCs w:val="20"/>
-        </w:rPr>
-        <w:tab/>
-      </w:r>
-      <w:r>
-        <w:rPr>
-          <w:rFonts w:ascii="Arial" w:hAnsi="Arial" w:cs="Arial"/>
-          <w:b/>
-          <w:color w:val="833C0B" w:themeColor="accent2" w:themeShade="80"/>
-          <w:sz w:val="20"/>
-          <w:szCs w:val="20"/>
-        </w:rPr>
-        <w:tab/>
-      </w:r>
-      <w:r>
-        <w:rPr>
-          <w:rFonts w:ascii="Arial" w:hAnsi="Arial" w:cs="Arial"/>
-          <w:b/>
-          <w:color w:val="833C0B" w:themeColor="accent2" w:themeShade="80"/>
-          <w:sz w:val="20"/>
-          <w:szCs w:val="20"/>
-        </w:rPr>
-        <w:tab/>
-      </w:r>
-      <w:r>
-        <w:rPr>
-          <w:rFonts w:ascii="Arial" w:hAnsi="Arial" w:cs="Arial"/>
-          <w:b/>
-          <w:color w:val="833C0B" w:themeColor="accent2" w:themeShade="80"/>
-          <w:sz w:val="20"/>
-          <w:szCs w:val="20"/>
-        </w:rPr>
-        <w:tab/>
-      </w:r>
-      <w:r>
-        <w:rPr>
-          <w:rFonts w:ascii="Arial" w:hAnsi="Arial" w:cs="Arial"/>
-          <w:b/>
-          <w:color w:val="833C0B" w:themeColor="accent2" w:themeShade="80"/>
-          <w:sz w:val="20"/>
-          <w:szCs w:val="20"/>
-        </w:rPr>
-        <w:tab/>
-        <w:t>API/GoogleAPIS</w:t>
-      </w:r>
-      <w:r>
-        <w:rPr>
-          <w:rFonts w:ascii="Arial" w:hAnsi="Arial" w:cs="Arial"/>
-          <w:b/>
-          <w:color w:val="833C0B" w:themeColor="accent2" w:themeShade="80"/>
-          <w:sz w:val="20"/>
-          <w:szCs w:val="20"/>
-        </w:rPr>
-        <w:t>/Phoenix</w:t>
+          <w:color w:val="385623" w:themeColor="accent6" w:themeShade="80"/>
+          <w:sz w:val="20"/>
+          <w:szCs w:val="20"/>
+        </w:rPr>
+      </w:pPr>
+      <w:r>
+        <w:rPr>
+          <w:rFonts w:ascii="Arial" w:hAnsi="Arial" w:cs="Arial"/>
+          <w:b/>
+          <w:sz w:val="20"/>
+          <w:szCs w:val="20"/>
+        </w:rPr>
+        <w:t>Ad-Hoc Query:</w:t>
+      </w:r>
+      <w:r>
+        <w:rPr>
+          <w:rFonts w:ascii="Arial" w:hAnsi="Arial" w:cs="Arial"/>
+          <w:sz w:val="20"/>
+          <w:szCs w:val="20"/>
+        </w:rPr>
+        <w:tab/>
+      </w:r>
+      <w:r>
+        <w:rPr>
+          <w:rFonts w:ascii="Arial" w:hAnsi="Arial" w:cs="Arial"/>
+          <w:sz w:val="20"/>
+          <w:szCs w:val="20"/>
+        </w:rPr>
+        <w:tab/>
+      </w:r>
+      <w:r>
+        <w:rPr>
+          <w:rFonts w:ascii="Arial" w:hAnsi="Arial" w:cs="Arial"/>
+          <w:sz w:val="20"/>
+          <w:szCs w:val="20"/>
+        </w:rPr>
+        <w:tab/>
+      </w:r>
+      <w:r>
+        <w:rPr>
+          <w:rFonts w:ascii="Arial" w:hAnsi="Arial" w:cs="Arial"/>
+          <w:b/>
+          <w:color w:val="385623" w:themeColor="accent6" w:themeShade="80"/>
+          <w:sz w:val="20"/>
+          <w:szCs w:val="20"/>
+        </w:rPr>
+        <w:t>Spark SQL/Hive/Presto</w:t>
       </w:r>
     </w:p>
     <w:p>
@@ -854,41 +788,112 @@
           <w:sz w:val="20"/>
           <w:szCs w:val="20"/>
         </w:rPr>
-        <w:t>Notebook:</w:t>
-      </w:r>
-      <w:r>
-        <w:rPr>
-          <w:rFonts w:ascii="Arial" w:hAnsi="Arial" w:cs="Arial"/>
-          <w:sz w:val="20"/>
-          <w:szCs w:val="20"/>
-        </w:rPr>
-        <w:tab/>
-      </w:r>
-      <w:r>
-        <w:rPr>
-          <w:rFonts w:ascii="Arial" w:hAnsi="Arial" w:cs="Arial"/>
-          <w:sz w:val="20"/>
-          <w:szCs w:val="20"/>
-        </w:rPr>
-        <w:tab/>
-      </w:r>
-      <w:r>
-        <w:rPr>
-          <w:rFonts w:ascii="Arial" w:hAnsi="Arial" w:cs="Arial"/>
-          <w:sz w:val="20"/>
-          <w:szCs w:val="20"/>
-        </w:rPr>
-        <w:tab/>
-      </w:r>
-      <w:r>
-        <w:rPr>
-          <w:rFonts w:ascii="Arial" w:hAnsi="Arial" w:cs="Arial"/>
-          <w:b/>
-          <w:color w:val="7030A0"/>
-          <w:sz w:val="20"/>
-          <w:szCs w:val="20"/>
-        </w:rPr>
-        <w:t>Zeppelin</w:t>
+        <w:t>Data Access:</w:t>
+      </w:r>
+      <w:r>
+        <w:rPr>
+          <w:rFonts w:ascii="Arial" w:hAnsi="Arial" w:cs="Arial"/>
+          <w:sz w:val="20"/>
+          <w:szCs w:val="20"/>
+        </w:rPr>
+        <w:tab/>
+      </w:r>
+      <w:r>
+        <w:rPr>
+          <w:rFonts w:ascii="Arial" w:hAnsi="Arial" w:cs="Arial"/>
+          <w:sz w:val="20"/>
+          <w:szCs w:val="20"/>
+        </w:rPr>
+        <w:tab/>
+      </w:r>
+      <w:r>
+        <w:rPr>
+          <w:rFonts w:ascii="Arial" w:hAnsi="Arial" w:cs="Arial"/>
+          <w:sz w:val="20"/>
+          <w:szCs w:val="20"/>
+        </w:rPr>
+        <w:tab/>
+      </w:r>
+      <w:r>
+        <w:rPr>
+          <w:rFonts w:ascii="Arial" w:hAnsi="Arial" w:cs="Arial"/>
+          <w:b/>
+          <w:color w:val="833C0B" w:themeColor="accent2" w:themeShade="80"/>
+          <w:sz w:val="20"/>
+          <w:szCs w:val="20"/>
+        </w:rPr>
+        <w:t xml:space="preserve">JDBC/Spark Thrift Server/Hive Thrift Server/REST </w:t>
+      </w:r>
+      <w:r>
+        <w:rPr>
+          <w:rFonts w:ascii="Arial" w:hAnsi="Arial" w:cs="Arial"/>
+          <w:b/>
+          <w:color w:val="833C0B" w:themeColor="accent2" w:themeShade="80"/>
+          <w:sz w:val="20"/>
+          <w:szCs w:val="20"/>
+        </w:rPr>
+        <w:tab/>
+      </w:r>
+      <w:r>
+        <w:rPr>
+          <w:rFonts w:ascii="Arial" w:hAnsi="Arial" w:cs="Arial"/>
+          <w:b/>
+          <w:color w:val="833C0B" w:themeColor="accent2" w:themeShade="80"/>
+          <w:sz w:val="20"/>
+          <w:szCs w:val="20"/>
+        </w:rPr>
+        <w:tab/>
+      </w:r>
+      <w:r>
+        <w:rPr>
+          <w:rFonts w:ascii="Arial" w:hAnsi="Arial" w:cs="Arial"/>
+          <w:b/>
+          <w:color w:val="833C0B" w:themeColor="accent2" w:themeShade="80"/>
+          <w:sz w:val="20"/>
+          <w:szCs w:val="20"/>
+        </w:rPr>
+        <w:tab/>
+      </w:r>
+      <w:r>
+        <w:rPr>
+          <w:rFonts w:ascii="Arial" w:hAnsi="Arial" w:cs="Arial"/>
+          <w:b/>
+          <w:color w:val="833C0B" w:themeColor="accent2" w:themeShade="80"/>
+          <w:sz w:val="20"/>
+          <w:szCs w:val="20"/>
+        </w:rPr>
+        <w:tab/>
+      </w:r>
+      <w:r>
+        <w:rPr>
+          <w:rFonts w:ascii="Arial" w:hAnsi="Arial" w:cs="Arial"/>
+          <w:b/>
+          <w:color w:val="833C0B" w:themeColor="accent2" w:themeShade="80"/>
+          <w:sz w:val="20"/>
+          <w:szCs w:val="20"/>
+        </w:rPr>
+        <w:tab/>
+      </w:r>
+      <w:r>
+        <w:rPr>
+          <w:rFonts w:ascii="Arial" w:hAnsi="Arial" w:cs="Arial"/>
+          <w:b/>
+          <w:color w:val="833C0B" w:themeColor="accent2" w:themeShade="80"/>
+          <w:sz w:val="20"/>
+          <w:szCs w:val="20"/>
+        </w:rPr>
+        <w:tab/>
+        <w:t>API/GoogleAPIS</w:t>
+      </w:r>
+      <w:r>
+        <w:rPr>
+          <w:rFonts w:ascii="Arial" w:hAnsi="Arial" w:cs="Arial"/>
+          <w:b/>
+          <w:color w:val="833C0B" w:themeColor="accent2" w:themeShade="80"/>
+          <w:sz w:val="20"/>
+          <w:szCs w:val="20"/>
+        </w:rPr>
+        <w:t>/Phoenix</w:t>
       </w:r>
     </w:p>
     <w:p>
@@ -921,33 +926,41 @@
           <w:sz w:val="20"/>
           <w:szCs w:val="20"/>
         </w:rPr>
-        <w:t>Streaming Process:</w:t>
-      </w:r>
-      <w:r>
-        <w:rPr>
-          <w:rFonts w:ascii="Arial" w:hAnsi="Arial" w:cs="Arial"/>
-          <w:sz w:val="20"/>
-          <w:szCs w:val="20"/>
-        </w:rPr>
-        <w:tab/>
-      </w:r>
-      <w:r>
-        <w:rPr>
-          <w:rFonts w:ascii="Arial" w:hAnsi="Arial" w:cs="Arial"/>
-          <w:sz w:val="20"/>
-          <w:szCs w:val="20"/>
-        </w:rPr>
-        <w:tab/>
-      </w:r>
-      <w:r>
-        <w:rPr>
-          <w:rFonts w:ascii="Arial" w:hAnsi="Arial" w:cs="Arial"/>
-          <w:b/>
-          <w:color w:val="0070C0"/>
-          <w:sz w:val="20"/>
-          <w:szCs w:val="20"/>
-        </w:rPr>
-        <w:t>Spark Streaming/Kafka</w:t>
+        <w:t>Notebook:</w:t>
+      </w:r>
+      <w:r>
+        <w:rPr>
+          <w:rFonts w:ascii="Arial" w:hAnsi="Arial" w:cs="Arial"/>
+          <w:sz w:val="20"/>
+          <w:szCs w:val="20"/>
+        </w:rPr>
+        <w:tab/>
+      </w:r>
+      <w:r>
+        <w:rPr>
+          <w:rFonts w:ascii="Arial" w:hAnsi="Arial" w:cs="Arial"/>
+          <w:sz w:val="20"/>
+          <w:szCs w:val="20"/>
+        </w:rPr>
+        <w:tab/>
+      </w:r>
+      <w:r>
+        <w:rPr>
+          <w:rFonts w:ascii="Arial" w:hAnsi="Arial" w:cs="Arial"/>
+          <w:sz w:val="20"/>
+          <w:szCs w:val="20"/>
+        </w:rPr>
+        <w:tab/>
+      </w:r>
+      <w:r>
+        <w:rPr>
+          <w:rFonts w:ascii="Arial" w:hAnsi="Arial" w:cs="Arial"/>
+          <w:b/>
+          <w:color w:val="7030A0"/>
+          <w:sz w:val="20"/>
+          <w:szCs w:val="20"/>
+        </w:rPr>
+        <w:t>Zeppelin</w:t>
       </w:r>
     </w:p>
     <w:p>
@@ -969,64 +982,51 @@
         </w:numPr>
         <w:rPr>
           <w:rFonts w:ascii="Arial" w:hAnsi="Arial" w:cs="Arial"/>
-          <w:color w:val="7030A0"/>
-          <w:sz w:val="20"/>
-          <w:szCs w:val="20"/>
-        </w:rPr>
-      </w:pPr>
-      <w:r>
-        <w:rPr>
-          <w:rFonts w:ascii="Arial" w:hAnsi="Arial" w:cs="Arial"/>
-          <w:b/>
-          <w:sz w:val="20"/>
-          <w:szCs w:val="20"/>
-        </w:rPr>
-        <w:t>Visualization/</w:t>
-      </w:r>
-      <w:r>
-        <w:rPr>
-          <w:rFonts w:ascii="Arial" w:hAnsi="Arial" w:cs="Arial"/>
-          <w:b/>
-          <w:sz w:val="20"/>
-          <w:szCs w:val="20"/>
-        </w:rPr>
-        <w:t>Charting:</w:t>
-      </w:r>
-      <w:r>
-        <w:rPr>
-          <w:rFonts w:ascii="Arial" w:hAnsi="Arial" w:cs="Arial"/>
-          <w:sz w:val="20"/>
-          <w:szCs w:val="20"/>
-        </w:rPr>
-        <w:tab/>
-      </w:r>
-      <w:r>
-        <w:rPr>
-          <w:rFonts w:ascii="Arial" w:hAnsi="Arial" w:cs="Arial"/>
-          <w:b/>
-          <w:color w:val="525252" w:themeColor="accent3" w:themeShade="80"/>
-          <w:sz w:val="20"/>
-          <w:szCs w:val="20"/>
-        </w:rPr>
-        <w:t>DataMap</w:t>
-      </w:r>
-      <w:r>
-        <w:rPr>
-          <w:rFonts w:ascii="Arial" w:hAnsi="Arial" w:cs="Arial"/>
-          <w:b/>
-          <w:color w:val="525252" w:themeColor="accent3" w:themeShade="80"/>
-          <w:sz w:val="20"/>
-          <w:szCs w:val="20"/>
-        </w:rPr>
-        <w:t>/Kibana</w:t>
-      </w:r>
-    </w:p>
-    <w:p>
-      <w:pPr>
-        <w:pStyle w:val="ListParagraph"/>
-        <w:rPr>
-          <w:rFonts w:ascii="Arial" w:hAnsi="Arial" w:cs="Arial"/>
-          <w:color w:val="7030A0"/>
+          <w:sz w:val="20"/>
+          <w:szCs w:val="20"/>
+        </w:rPr>
+      </w:pPr>
+      <w:r>
+        <w:rPr>
+          <w:rFonts w:ascii="Arial" w:hAnsi="Arial" w:cs="Arial"/>
+          <w:b/>
+          <w:sz w:val="20"/>
+          <w:szCs w:val="20"/>
+        </w:rPr>
+        <w:t>Streaming Process:</w:t>
+      </w:r>
+      <w:r>
+        <w:rPr>
+          <w:rFonts w:ascii="Arial" w:hAnsi="Arial" w:cs="Arial"/>
+          <w:sz w:val="20"/>
+          <w:szCs w:val="20"/>
+        </w:rPr>
+        <w:tab/>
+      </w:r>
+      <w:r>
+        <w:rPr>
+          <w:rFonts w:ascii="Arial" w:hAnsi="Arial" w:cs="Arial"/>
+          <w:sz w:val="20"/>
+          <w:szCs w:val="20"/>
+        </w:rPr>
+        <w:tab/>
+      </w:r>
+      <w:r>
+        <w:rPr>
+          <w:rFonts w:ascii="Arial" w:hAnsi="Arial" w:cs="Arial"/>
+          <w:b/>
+          <w:color w:val="0070C0"/>
+          <w:sz w:val="20"/>
+          <w:szCs w:val="20"/>
+        </w:rPr>
+        <w:t>Spark Streaming/Kafka</w:t>
+      </w:r>
+    </w:p>
+    <w:p>
+      <w:pPr>
+        <w:pStyle w:val="ListParagraph"/>
+        <w:rPr>
+          <w:rFonts w:ascii="Arial" w:hAnsi="Arial" w:cs="Arial"/>
           <w:sz w:val="20"/>
           <w:szCs w:val="20"/>
         </w:rPr>
@@ -1041,60 +1041,64 @@
         </w:numPr>
         <w:rPr>
           <w:rFonts w:ascii="Arial" w:hAnsi="Arial" w:cs="Arial"/>
-          <w:sz w:val="20"/>
-          <w:szCs w:val="20"/>
-        </w:rPr>
-      </w:pPr>
-      <w:r>
-        <w:rPr>
-          <w:rFonts w:ascii="Arial" w:hAnsi="Arial" w:cs="Arial"/>
-          <w:b/>
-          <w:sz w:val="20"/>
-          <w:szCs w:val="20"/>
-        </w:rPr>
-        <w:t>Search Engine</w:t>
-      </w:r>
-      <w:r>
-        <w:rPr>
-          <w:rFonts w:ascii="Arial" w:hAnsi="Arial" w:cs="Arial"/>
-          <w:b/>
-          <w:sz w:val="20"/>
-          <w:szCs w:val="20"/>
-        </w:rPr>
-        <w:t>:</w:t>
-      </w:r>
-      <w:r>
-        <w:rPr>
-          <w:rFonts w:ascii="Arial" w:hAnsi="Arial" w:cs="Arial"/>
-          <w:sz w:val="20"/>
-          <w:szCs w:val="20"/>
-        </w:rPr>
-        <w:tab/>
-      </w:r>
-      <w:r>
-        <w:rPr>
-          <w:rFonts w:ascii="Arial" w:hAnsi="Arial" w:cs="Arial"/>
-          <w:sz w:val="20"/>
-          <w:szCs w:val="20"/>
-        </w:rPr>
-        <w:tab/>
-      </w:r>
-      <w:r>
-        <w:rPr>
-          <w:rFonts w:ascii="Arial" w:hAnsi="Arial" w:cs="Arial"/>
-          <w:b/>
-          <w:color w:val="FF0000"/>
-          <w:sz w:val="20"/>
-          <w:szCs w:val="20"/>
-        </w:rPr>
-        <w:t>ElasticSearch</w:t>
-      </w:r>
-    </w:p>
-    <w:p>
-      <w:pPr>
-        <w:pStyle w:val="ListParagraph"/>
-        <w:rPr>
-          <w:rFonts w:ascii="Arial" w:hAnsi="Arial" w:cs="Arial"/>
+          <w:color w:val="7030A0"/>
+          <w:sz w:val="20"/>
+          <w:szCs w:val="20"/>
+        </w:rPr>
+      </w:pPr>
+      <w:r>
+        <w:rPr>
+          <w:rFonts w:ascii="Arial" w:hAnsi="Arial" w:cs="Arial"/>
+          <w:b/>
+          <w:sz w:val="20"/>
+          <w:szCs w:val="20"/>
+        </w:rPr>
+        <w:t>Visualization/</w:t>
+      </w:r>
+      <w:r>
+        <w:rPr>
+          <w:rFonts w:ascii="Arial" w:hAnsi="Arial" w:cs="Arial"/>
+          <w:b/>
+          <w:sz w:val="20"/>
+          <w:szCs w:val="20"/>
+        </w:rPr>
+        <w:t>Charting:</w:t>
+      </w:r>
+      <w:r>
+        <w:rPr>
+          <w:rFonts w:ascii="Arial" w:hAnsi="Arial" w:cs="Arial"/>
+          <w:sz w:val="20"/>
+          <w:szCs w:val="20"/>
+        </w:rPr>
+        <w:tab/>
+      </w:r>
+      <w:r>
+        <w:rPr>
+          <w:rFonts w:ascii="Arial" w:hAnsi="Arial" w:cs="Arial"/>
+          <w:b/>
+          <w:color w:val="525252" w:themeColor="accent3" w:themeShade="80"/>
+          <w:sz w:val="20"/>
+          <w:szCs w:val="20"/>
+        </w:rPr>
+        <w:t>DataMap</w:t>
+      </w:r>
+      <w:r>
+        <w:rPr>
+          <w:rFonts w:ascii="Arial" w:hAnsi="Arial" w:cs="Arial"/>
+          <w:b/>
+          <w:color w:val="525252" w:themeColor="accent3" w:themeShade="80"/>
+          <w:sz w:val="20"/>
+          <w:szCs w:val="20"/>
+        </w:rPr>
+        <w:t>/Kibana</w:t>
+      </w:r>
+    </w:p>
+    <w:p>
+      <w:pPr>
+        <w:pStyle w:val="ListParagraph"/>
+        <w:rPr>
+          <w:rFonts w:ascii="Arial" w:hAnsi="Arial" w:cs="Arial"/>
+          <w:color w:val="7030A0"/>
           <w:sz w:val="20"/>
           <w:szCs w:val="20"/>
         </w:rPr>
@@ -1120,60 +1124,49 @@
           <w:sz w:val="20"/>
           <w:szCs w:val="20"/>
         </w:rPr>
-        <w:t>Web Framework:</w:t>
-      </w:r>
-      <w:r>
-        <w:rPr>
-          <w:rFonts w:ascii="Arial" w:hAnsi="Arial" w:cs="Arial"/>
-          <w:sz w:val="20"/>
-          <w:szCs w:val="20"/>
-        </w:rPr>
-        <w:tab/>
-      </w:r>
-      <w:r>
-        <w:rPr>
-          <w:rFonts w:ascii="Arial" w:hAnsi="Arial" w:cs="Arial"/>
-          <w:sz w:val="20"/>
-          <w:szCs w:val="20"/>
-        </w:rPr>
-        <w:tab/>
-      </w:r>
-      <w:r>
-        <w:rPr>
-          <w:rFonts w:ascii="Arial" w:hAnsi="Arial" w:cs="Arial"/>
-          <w:b/>
-          <w:color w:val="7030A0"/>
-          <w:sz w:val="20"/>
-          <w:szCs w:val="20"/>
-        </w:rPr>
-        <w:t>Spring Boot/Spring MVC/Tomcat/Spring REST</w:t>
-      </w:r>
-      <w:r>
-        <w:rPr>
-          <w:rFonts w:ascii="Arial" w:hAnsi="Arial" w:cs="Arial"/>
-          <w:b/>
-          <w:color w:val="7030A0"/>
-          <w:sz w:val="20"/>
-          <w:szCs w:val="20"/>
-        </w:rPr>
-        <w:t xml:space="preserve">/Spring </w:t>
-      </w:r>
-      <w:r>
-        <w:rPr>
-          <w:rFonts w:ascii="Arial" w:hAnsi="Arial" w:cs="Arial"/>
-          <w:color w:val="7030A0"/>
-          <w:sz w:val="20"/>
-          <w:szCs w:val="20"/>
-        </w:rPr>
-        <w:t>Data</w:t>
-      </w:r>
-    </w:p>
-    <w:p>
-      <w:pPr>
-        <w:pStyle w:val="ListParagraph"/>
-        <w:rPr>
-          <w:rFonts w:ascii="Arial" w:hAnsi="Arial" w:cs="Arial"/>
-          <w:b/>
+        <w:t>Search Engine</w:t>
+      </w:r>
+      <w:r>
+        <w:rPr>
+          <w:rFonts w:ascii="Arial" w:hAnsi="Arial" w:cs="Arial"/>
+          <w:b/>
+          <w:sz w:val="20"/>
+          <w:szCs w:val="20"/>
+        </w:rPr>
+        <w:t>:</w:t>
+      </w:r>
+      <w:r>
+        <w:rPr>
+          <w:rFonts w:ascii="Arial" w:hAnsi="Arial" w:cs="Arial"/>
+          <w:sz w:val="20"/>
+          <w:szCs w:val="20"/>
+        </w:rPr>
+        <w:tab/>
+      </w:r>
+      <w:r>
+        <w:rPr>
+          <w:rFonts w:ascii="Arial" w:hAnsi="Arial" w:cs="Arial"/>
+          <w:sz w:val="20"/>
+          <w:szCs w:val="20"/>
+        </w:rPr>
+        <w:tab/>
+      </w:r>
+      <w:r>
+        <w:rPr>
+          <w:rFonts w:ascii="Arial" w:hAnsi="Arial" w:cs="Arial"/>
+          <w:b/>
+          <w:color w:val="FF0000"/>
+          <w:sz w:val="20"/>
+          <w:szCs w:val="20"/>
+        </w:rPr>
+        <w:t>ElasticSearch</w:t>
+      </w:r>
+    </w:p>
+    <w:p>
+      <w:pPr>
+        <w:pStyle w:val="ListParagraph"/>
+        <w:rPr>
+          <w:rFonts w:ascii="Arial" w:hAnsi="Arial" w:cs="Arial"/>
           <w:sz w:val="20"/>
           <w:szCs w:val="20"/>
         </w:rPr>
@@ -1199,6 +1192,85 @@
           <w:sz w:val="20"/>
           <w:szCs w:val="20"/>
         </w:rPr>
+        <w:t>Web Framework:</w:t>
+      </w:r>
+      <w:r>
+        <w:rPr>
+          <w:rFonts w:ascii="Arial" w:hAnsi="Arial" w:cs="Arial"/>
+          <w:sz w:val="20"/>
+          <w:szCs w:val="20"/>
+        </w:rPr>
+        <w:tab/>
+      </w:r>
+      <w:r>
+        <w:rPr>
+          <w:rFonts w:ascii="Arial" w:hAnsi="Arial" w:cs="Arial"/>
+          <w:sz w:val="20"/>
+          <w:szCs w:val="20"/>
+        </w:rPr>
+        <w:tab/>
+      </w:r>
+      <w:r>
+        <w:rPr>
+          <w:rFonts w:ascii="Arial" w:hAnsi="Arial" w:cs="Arial"/>
+          <w:b/>
+          <w:color w:val="7030A0"/>
+          <w:sz w:val="20"/>
+          <w:szCs w:val="20"/>
+        </w:rPr>
+        <w:t>Spring Boot/Spring MVC/Tomcat/Spring REST</w:t>
+      </w:r>
+      <w:r>
+        <w:rPr>
+          <w:rFonts w:ascii="Arial" w:hAnsi="Arial" w:cs="Arial"/>
+          <w:b/>
+          <w:color w:val="7030A0"/>
+          <w:sz w:val="20"/>
+          <w:szCs w:val="20"/>
+        </w:rPr>
+        <w:t xml:space="preserve">/Spring </w:t>
+      </w:r>
+      <w:r>
+        <w:rPr>
+          <w:rFonts w:ascii="Arial" w:hAnsi="Arial" w:cs="Arial"/>
+          <w:color w:val="7030A0"/>
+          <w:sz w:val="20"/>
+          <w:szCs w:val="20"/>
+        </w:rPr>
+        <w:t>Data</w:t>
+      </w:r>
+    </w:p>
+    <w:p>
+      <w:pPr>
+        <w:pStyle w:val="ListParagraph"/>
+        <w:rPr>
+          <w:rFonts w:ascii="Arial" w:hAnsi="Arial" w:cs="Arial"/>
+          <w:b/>
+          <w:sz w:val="20"/>
+          <w:szCs w:val="20"/>
+        </w:rPr>
+      </w:pPr>
+    </w:p>
+    <w:p>
+      <w:pPr>
+        <w:pStyle w:val="ListParagraph"/>
+        <w:numPr>
+          <w:ilvl w:val="0"/>
+          <w:numId w:val="2"/>
+        </w:numPr>
+        <w:rPr>
+          <w:rFonts w:ascii="Arial" w:hAnsi="Arial" w:cs="Arial"/>
+          <w:sz w:val="20"/>
+          <w:szCs w:val="20"/>
+        </w:rPr>
+      </w:pPr>
+      <w:r>
+        <w:rPr>
+          <w:rFonts w:ascii="Arial" w:hAnsi="Arial" w:cs="Arial"/>
+          <w:b/>
+          <w:sz w:val="20"/>
+          <w:szCs w:val="20"/>
+        </w:rPr>
         <w:t>IDE</w:t>
       </w:r>
       <w:r>
@@ -1261,8 +1333,6 @@
           <w:szCs w:val="20"/>
         </w:rPr>
       </w:pPr>
-      <w:bookmarkStart w:id="0" w:name="_GoBack"/>
-      <w:bookmarkEnd w:id="0"/>
     </w:p>
     <w:p>
       <w:pPr>
@@ -1307,7 +1377,7 @@
         <v:path o:extrusionok="f" gradientshapeok="t" o:connecttype="rect"/>
         <o:lock v:ext="edit" aspectratio="t"/>
       </v:shapetype>
-      <v:shape id="_x0000_i1062" type="#_x0000_t75" style="width:11.25pt;height:11.25pt" o:bullet="t">
+      <v:shape id="_x0000_i1031" type="#_x0000_t75" style="width:11.25pt;height:11.25pt" o:bullet="t">
         <v:imagedata r:id="rId1" o:title="mso2C35"/>
       </v:shape>
     </w:pict>

</xml_diff>

<commit_message>
add redis ml model serving layer
</commit_message>
<xml_diff>
--- a/spark-climateanalysis/doc/Overview of Platforms and Skills used in Solution.docx
+++ b/spark-climateanalysis/doc/Overview of Platforms and Skills used in Solution.docx
@@ -28,8 +28,6 @@
           <w:szCs w:val="20"/>
         </w:rPr>
       </w:pPr>
-      <w:bookmarkStart w:id="0" w:name="_GoBack"/>
-      <w:bookmarkEnd w:id="0"/>
     </w:p>
     <w:p>
       <w:pPr>
@@ -561,6 +559,40 @@
         </w:rPr>
         <w:t>Spark ML</w:t>
       </w:r>
+      <w:r>
+        <w:rPr>
+          <w:rFonts w:ascii="Arial" w:hAnsi="Arial" w:cs="Arial"/>
+          <w:b/>
+          <w:color w:val="833C0B" w:themeColor="accent2" w:themeShade="80"/>
+          <w:sz w:val="20"/>
+          <w:szCs w:val="20"/>
+        </w:rPr>
+        <w:t>/</w:t>
+      </w:r>
+      <w:proofErr w:type="spellStart"/>
+      <w:r>
+        <w:rPr>
+          <w:rFonts w:ascii="Arial" w:hAnsi="Arial" w:cs="Arial"/>
+          <w:b/>
+          <w:color w:val="833C0B" w:themeColor="accent2" w:themeShade="80"/>
+          <w:sz w:val="20"/>
+          <w:szCs w:val="20"/>
+        </w:rPr>
+        <w:t>Redis</w:t>
+      </w:r>
+      <w:proofErr w:type="spellEnd"/>
+      <w:r>
+        <w:rPr>
+          <w:rFonts w:ascii="Arial" w:hAnsi="Arial" w:cs="Arial"/>
+          <w:b/>
+          <w:color w:val="833C0B" w:themeColor="accent2" w:themeShade="80"/>
+          <w:sz w:val="20"/>
+          <w:szCs w:val="20"/>
+        </w:rPr>
+        <w:t xml:space="preserve"> ML/PMML</w:t>
+      </w:r>
+      <w:bookmarkStart w:id="0" w:name="_GoBack"/>
+      <w:bookmarkEnd w:id="0"/>
     </w:p>
     <w:p>
       <w:pPr>
@@ -1377,7 +1409,7 @@
         <v:path o:extrusionok="f" gradientshapeok="t" o:connecttype="rect"/>
         <o:lock v:ext="edit" aspectratio="t"/>
       </v:shapetype>
-      <v:shape id="_x0000_i1031" type="#_x0000_t75" style="width:11.25pt;height:11.25pt" o:bullet="t">
+      <v:shape id="_x0000_i1027" type="#_x0000_t75" style="width:11.25pt;height:11.25pt" o:bullet="t">
         <v:imagedata r:id="rId1" o:title="mso2C35"/>
       </v:shape>
     </w:pict>

</xml_diff>